<commit_message>
Corrected Spell error in Cover page
</commit_message>
<xml_diff>
--- a/coverpage_final.docx
+++ b/coverpage_final.docx
@@ -34,7 +34,19 @@
         <w:rPr>
           <w:b/>
         </w:rPr>
-        <w:t>VELOPMENT OF AC/DC BIDIRECTIONAL CONVERTOR</w:t>
+        <w:t>VELOPMENT</w:t>
+      </w:r>
+      <w:r>
+        <w:rPr>
+          <w:b/>
+        </w:rPr>
+        <w:t xml:space="preserve"> OF AC/DC BIDIRECTIONAL CONVERTE</w:t>
+      </w:r>
+      <w:r>
+        <w:rPr>
+          <w:b/>
+        </w:rPr>
+        <w:t>R</w:t>
       </w:r>
     </w:p>
     <w:p>
@@ -82,7 +94,15 @@
         <w:rPr>
           <w:i/>
         </w:rPr>
-        <w:t>requirements</w:t>
+        <w:t>requirem</w:t>
+      </w:r>
+      <w:bookmarkStart w:id="0" w:name="_GoBack"/>
+      <w:bookmarkEnd w:id="0"/>
+      <w:r>
+        <w:rPr>
+          <w:i/>
+        </w:rPr>
+        <w:t>ents</w:t>
       </w:r>
       <w:proofErr w:type="gramEnd"/>
       <w:r>
@@ -310,8 +330,6 @@
           </wp:inline>
         </w:drawing>
       </w:r>
-      <w:bookmarkStart w:id="0" w:name="_GoBack"/>
-      <w:bookmarkEnd w:id="0"/>
     </w:p>
     <w:p>
       <w:pPr>

</xml_diff>

<commit_message>
New Cover Page + diagram in methodology added
</commit_message>
<xml_diff>
--- a/coverpage_final.docx
+++ b/coverpage_final.docx
@@ -5,78 +5,110 @@
   <w:body>
     <w:p>
       <w:pPr>
-        <w:jc w:val="center"/>
-        <w:rPr>
-          <w:b/>
-        </w:rPr>
-      </w:pPr>
-      <w:r>
-        <w:rPr>
-          <w:b/>
+        <w:spacing w:line="240" w:lineRule="auto"/>
+        <w:jc w:val="center"/>
+        <w:rPr>
+          <w:b/>
+        </w:rPr>
+      </w:pPr>
+    </w:p>
+    <w:p>
+      <w:pPr>
+        <w:spacing w:line="240" w:lineRule="auto"/>
+        <w:jc w:val="center"/>
+        <w:rPr>
+          <w:rFonts w:ascii="Times New Roman" w:hAnsi="Times New Roman" w:cs="Times New Roman"/>
+          <w:b/>
+          <w:sz w:val="28"/>
+          <w:szCs w:val="28"/>
+        </w:rPr>
+      </w:pPr>
+      <w:r>
+        <w:rPr>
+          <w:rFonts w:ascii="Times New Roman" w:hAnsi="Times New Roman" w:cs="Times New Roman"/>
+          <w:b/>
+          <w:sz w:val="28"/>
+          <w:szCs w:val="28"/>
         </w:rPr>
         <w:t>PROJECT NO. : 28</w:t>
       </w:r>
     </w:p>
     <w:p>
       <w:pPr>
-        <w:jc w:val="center"/>
-        <w:rPr>
-          <w:b/>
-        </w:rPr>
-      </w:pPr>
-      <w:r>
-        <w:rPr>
-          <w:b/>
-        </w:rPr>
-        <w:t>DE</w:t>
-      </w:r>
-      <w:r>
-        <w:rPr>
-          <w:b/>
-        </w:rPr>
-        <w:t>VELOPMENT</w:t>
-      </w:r>
-      <w:r>
-        <w:rPr>
-          <w:b/>
-        </w:rPr>
-        <w:t xml:space="preserve"> OF AC/DC BIDIRECTIONAL CONVERTE</w:t>
-      </w:r>
-      <w:r>
-        <w:rPr>
-          <w:b/>
-        </w:rPr>
-        <w:t>R</w:t>
-      </w:r>
-    </w:p>
-    <w:p>
-      <w:pPr>
-        <w:jc w:val="center"/>
-        <w:rPr>
-          <w:b/>
-        </w:rPr>
-      </w:pPr>
-    </w:p>
-    <w:p>
-      <w:pPr>
-        <w:jc w:val="center"/>
-      </w:pPr>
-      <w:r>
-        <w:rPr>
-          <w:b/>
+        <w:spacing w:line="240" w:lineRule="auto"/>
+        <w:jc w:val="center"/>
+        <w:rPr>
+          <w:rFonts w:ascii="Times New Roman" w:hAnsi="Times New Roman" w:cs="Times New Roman"/>
+          <w:b/>
+          <w:sz w:val="28"/>
+          <w:szCs w:val="28"/>
+        </w:rPr>
+      </w:pPr>
+    </w:p>
+    <w:p>
+      <w:pPr>
+        <w:spacing w:line="240" w:lineRule="auto"/>
+        <w:jc w:val="center"/>
+        <w:rPr>
+          <w:rFonts w:ascii="Times New Roman" w:hAnsi="Times New Roman" w:cs="Times New Roman"/>
+          <w:b/>
+          <w:sz w:val="32"/>
+          <w:szCs w:val="32"/>
+        </w:rPr>
+      </w:pPr>
+      <w:r>
+        <w:rPr>
+          <w:rFonts w:ascii="Times New Roman" w:hAnsi="Times New Roman" w:cs="Times New Roman"/>
+          <w:b/>
+          <w:sz w:val="32"/>
+          <w:szCs w:val="32"/>
+        </w:rPr>
+        <w:t>Development of AC/DC Bidirectional Converter</w:t>
+      </w:r>
+    </w:p>
+    <w:p>
+      <w:pPr>
+        <w:spacing w:line="240" w:lineRule="auto"/>
+        <w:jc w:val="center"/>
+        <w:rPr>
+          <w:rFonts w:ascii="Times New Roman" w:hAnsi="Times New Roman" w:cs="Times New Roman"/>
+          <w:b/>
+        </w:rPr>
+      </w:pPr>
+    </w:p>
+    <w:p>
+      <w:pPr>
+        <w:spacing w:line="240" w:lineRule="auto"/>
+        <w:jc w:val="center"/>
+        <w:rPr>
+          <w:rFonts w:ascii="Times New Roman" w:hAnsi="Times New Roman" w:cs="Times New Roman"/>
+          <w:b/>
+          <w:sz w:val="24"/>
+          <w:szCs w:val="24"/>
+        </w:rPr>
+      </w:pPr>
+      <w:r>
+        <w:rPr>
+          <w:rFonts w:ascii="Times New Roman" w:hAnsi="Times New Roman" w:cs="Times New Roman"/>
+          <w:b/>
+          <w:sz w:val="24"/>
+          <w:szCs w:val="24"/>
         </w:rPr>
         <w:t>A  PROJECT REPORT</w:t>
       </w:r>
     </w:p>
     <w:p>
       <w:pPr>
-        <w:jc w:val="center"/>
-        <w:rPr>
+        <w:spacing w:line="240" w:lineRule="auto"/>
+        <w:jc w:val="center"/>
+        <w:rPr>
+          <w:rFonts w:ascii="Times New Roman" w:hAnsi="Times New Roman" w:cs="Times New Roman"/>
           <w:i/>
         </w:rPr>
       </w:pPr>
       <w:r>
         <w:rPr>
+          <w:rFonts w:ascii="Times New Roman" w:hAnsi="Times New Roman" w:cs="Times New Roman"/>
           <w:i/>
         </w:rPr>
         <w:t>Submitted in partial fulfillment of the</w:t>
@@ -84,201 +116,243 @@
     </w:p>
     <w:p>
       <w:pPr>
-        <w:jc w:val="center"/>
-        <w:rPr>
+        <w:spacing w:line="240" w:lineRule="auto"/>
+        <w:jc w:val="center"/>
+        <w:rPr>
+          <w:rFonts w:ascii="Times New Roman" w:hAnsi="Times New Roman" w:cs="Times New Roman"/>
           <w:i/>
         </w:rPr>
       </w:pPr>
       <w:proofErr w:type="gramStart"/>
       <w:r>
         <w:rPr>
+          <w:rFonts w:ascii="Times New Roman" w:hAnsi="Times New Roman" w:cs="Times New Roman"/>
           <w:i/>
         </w:rPr>
-        <w:t>requirem</w:t>
-      </w:r>
+        <w:t>requirements</w:t>
+      </w:r>
+      <w:proofErr w:type="gramEnd"/>
+      <w:r>
+        <w:rPr>
+          <w:rFonts w:ascii="Times New Roman" w:hAnsi="Times New Roman" w:cs="Times New Roman"/>
+          <w:i/>
+        </w:rPr>
+        <w:t xml:space="preserve"> for the award of the degree</w:t>
+      </w:r>
+    </w:p>
+    <w:p>
+      <w:pPr>
+        <w:spacing w:line="240" w:lineRule="auto"/>
+        <w:jc w:val="center"/>
+        <w:rPr>
+          <w:rFonts w:ascii="Times New Roman" w:hAnsi="Times New Roman" w:cs="Times New Roman"/>
+          <w:i/>
+        </w:rPr>
+      </w:pPr>
+      <w:proofErr w:type="gramStart"/>
+      <w:r>
+        <w:rPr>
+          <w:rFonts w:ascii="Times New Roman" w:hAnsi="Times New Roman" w:cs="Times New Roman"/>
+          <w:i/>
+        </w:rPr>
+        <w:t>of</w:t>
+      </w:r>
+      <w:proofErr w:type="gramEnd"/>
+    </w:p>
+    <w:p>
+      <w:pPr>
+        <w:spacing w:line="240" w:lineRule="auto"/>
+        <w:jc w:val="center"/>
+        <w:rPr>
+          <w:rFonts w:ascii="Times New Roman" w:hAnsi="Times New Roman" w:cs="Times New Roman"/>
+          <w:b/>
+          <w:sz w:val="24"/>
+          <w:szCs w:val="24"/>
+        </w:rPr>
+      </w:pPr>
+      <w:r>
+        <w:rPr>
+          <w:rFonts w:ascii="Times New Roman" w:hAnsi="Times New Roman" w:cs="Times New Roman"/>
+          <w:b/>
+          <w:sz w:val="24"/>
+          <w:szCs w:val="24"/>
+        </w:rPr>
+        <w:t>BACHELOR OF TECHNOLOGY</w:t>
+      </w:r>
+    </w:p>
+    <w:p>
+      <w:pPr>
+        <w:spacing w:line="240" w:lineRule="auto"/>
+        <w:jc w:val="center"/>
+        <w:rPr>
+          <w:rFonts w:ascii="Times New Roman" w:hAnsi="Times New Roman" w:cs="Times New Roman"/>
+          <w:i/>
+        </w:rPr>
+      </w:pPr>
+      <w:proofErr w:type="gramStart"/>
+      <w:r>
+        <w:rPr>
+          <w:rFonts w:ascii="Times New Roman" w:hAnsi="Times New Roman" w:cs="Times New Roman"/>
+          <w:i/>
+        </w:rPr>
+        <w:t>in</w:t>
+      </w:r>
+      <w:proofErr w:type="gramEnd"/>
+    </w:p>
+    <w:p>
+      <w:pPr>
+        <w:spacing w:line="240" w:lineRule="auto"/>
+        <w:jc w:val="center"/>
+        <w:rPr>
+          <w:rFonts w:ascii="Times New Roman" w:hAnsi="Times New Roman" w:cs="Times New Roman"/>
+          <w:b/>
+          <w:sz w:val="24"/>
+        </w:rPr>
+      </w:pPr>
+      <w:r>
+        <w:rPr>
+          <w:rFonts w:ascii="Times New Roman" w:hAnsi="Times New Roman" w:cs="Times New Roman"/>
+          <w:b/>
+          <w:sz w:val="24"/>
+        </w:rPr>
+        <w:t>ELECTRICAL ENGINEERING</w:t>
+      </w:r>
+    </w:p>
+    <w:p>
+      <w:pPr>
+        <w:spacing w:line="240" w:lineRule="auto"/>
+        <w:jc w:val="center"/>
+        <w:rPr>
+          <w:rFonts w:ascii="Times New Roman" w:hAnsi="Times New Roman" w:cs="Times New Roman"/>
+          <w:b/>
+        </w:rPr>
+      </w:pPr>
+    </w:p>
+    <w:p>
+      <w:pPr>
+        <w:spacing w:line="240" w:lineRule="auto"/>
+        <w:jc w:val="center"/>
+        <w:rPr>
+          <w:rFonts w:ascii="Times New Roman" w:hAnsi="Times New Roman" w:cs="Times New Roman"/>
+          <w:sz w:val="24"/>
+        </w:rPr>
+      </w:pPr>
+      <w:r>
+        <w:rPr>
+          <w:rFonts w:ascii="Times New Roman" w:hAnsi="Times New Roman" w:cs="Times New Roman"/>
+          <w:sz w:val="24"/>
+        </w:rPr>
+        <w:t>Submitted By:</w:t>
+      </w:r>
+    </w:p>
+    <w:p>
+      <w:pPr>
+        <w:spacing w:line="240" w:lineRule="auto"/>
+        <w:jc w:val="center"/>
+        <w:rPr>
+          <w:rFonts w:ascii="Times New Roman" w:hAnsi="Times New Roman" w:cs="Times New Roman"/>
+          <w:b/>
+          <w:sz w:val="24"/>
+        </w:rPr>
+      </w:pPr>
+      <w:r>
+        <w:rPr>
+          <w:rFonts w:ascii="Times New Roman" w:hAnsi="Times New Roman" w:cs="Times New Roman"/>
+          <w:b/>
+          <w:sz w:val="24"/>
+        </w:rPr>
+        <w:t>RAHUL JANGID</w:t>
+      </w:r>
+    </w:p>
+    <w:p>
+      <w:pPr>
+        <w:spacing w:line="240" w:lineRule="auto"/>
+        <w:jc w:val="center"/>
+        <w:rPr>
+          <w:rFonts w:ascii="Times New Roman" w:hAnsi="Times New Roman" w:cs="Times New Roman"/>
+          <w:b/>
+          <w:sz w:val="24"/>
+        </w:rPr>
+      </w:pPr>
+      <w:r>
+        <w:rPr>
+          <w:rFonts w:ascii="Times New Roman" w:hAnsi="Times New Roman" w:cs="Times New Roman"/>
+          <w:b/>
+          <w:sz w:val="24"/>
+        </w:rPr>
+        <w:t>MOHIT TIBREWAL</w:t>
+      </w:r>
+    </w:p>
+    <w:p>
+      <w:pPr>
+        <w:spacing w:line="240" w:lineRule="auto"/>
+        <w:jc w:val="center"/>
+        <w:rPr>
+          <w:rFonts w:ascii="Times New Roman" w:hAnsi="Times New Roman" w:cs="Times New Roman"/>
+          <w:b/>
+          <w:sz w:val="24"/>
+        </w:rPr>
+      </w:pPr>
+      <w:r>
+        <w:rPr>
+          <w:rFonts w:ascii="Times New Roman" w:hAnsi="Times New Roman" w:cs="Times New Roman"/>
+          <w:b/>
+          <w:sz w:val="24"/>
+        </w:rPr>
+        <w:t>NIMIT JAIN</w:t>
+      </w:r>
+    </w:p>
+    <w:p>
+      <w:pPr>
+        <w:spacing w:line="240" w:lineRule="auto"/>
+        <w:jc w:val="center"/>
+        <w:rPr>
+          <w:rFonts w:ascii="Times New Roman" w:hAnsi="Times New Roman" w:cs="Times New Roman"/>
+          <w:b/>
+        </w:rPr>
+      </w:pPr>
+    </w:p>
+    <w:p>
+      <w:pPr>
+        <w:spacing w:line="240" w:lineRule="auto"/>
+        <w:jc w:val="center"/>
+        <w:rPr>
+          <w:rFonts w:ascii="Times New Roman" w:hAnsi="Times New Roman" w:cs="Times New Roman"/>
+        </w:rPr>
+      </w:pPr>
+      <w:r>
+        <w:rPr>
+          <w:rFonts w:ascii="Times New Roman" w:hAnsi="Times New Roman" w:cs="Times New Roman"/>
+        </w:rPr>
+        <w:t>Guided By:</w:t>
+      </w:r>
+    </w:p>
+    <w:p>
+      <w:pPr>
+        <w:spacing w:line="240" w:lineRule="auto"/>
+        <w:jc w:val="center"/>
+        <w:rPr>
+          <w:rFonts w:ascii="Times New Roman" w:hAnsi="Times New Roman" w:cs="Times New Roman"/>
+          <w:b/>
+        </w:rPr>
+      </w:pPr>
+      <w:r>
+        <w:rPr>
+          <w:rFonts w:ascii="Times New Roman" w:hAnsi="Times New Roman" w:cs="Times New Roman"/>
+          <w:b/>
+        </w:rPr>
+        <w:t>DR. PRAMOD AGARWAL</w:t>
+      </w:r>
+    </w:p>
+    <w:p>
+      <w:pPr>
+        <w:spacing w:line="240" w:lineRule="auto"/>
+        <w:jc w:val="center"/>
+        <w:rPr>
+          <w:b/>
+        </w:rPr>
+      </w:pPr>
       <w:bookmarkStart w:id="0" w:name="_GoBack"/>
-      <w:bookmarkEnd w:id="0"/>
-      <w:r>
-        <w:rPr>
-          <w:i/>
-        </w:rPr>
-        <w:t>ents</w:t>
-      </w:r>
-      <w:proofErr w:type="gramEnd"/>
-      <w:r>
-        <w:rPr>
-          <w:i/>
-        </w:rPr>
-        <w:t xml:space="preserve"> for the award of the degree</w:t>
-      </w:r>
-    </w:p>
-    <w:p>
-      <w:pPr>
-        <w:jc w:val="center"/>
-        <w:rPr>
-          <w:i/>
-        </w:rPr>
-      </w:pPr>
-      <w:proofErr w:type="gramStart"/>
-      <w:r>
-        <w:rPr>
-          <w:i/>
-        </w:rPr>
-        <w:t>of</w:t>
-      </w:r>
-      <w:proofErr w:type="gramEnd"/>
-    </w:p>
-    <w:p>
-      <w:pPr>
-        <w:jc w:val="center"/>
-        <w:rPr>
-          <w:b/>
-        </w:rPr>
-      </w:pPr>
-      <w:r>
-        <w:rPr>
-          <w:b/>
-        </w:rPr>
-        <w:t>BACHELOR OF TECHNOLOGY</w:t>
-      </w:r>
-    </w:p>
-    <w:p>
-      <w:pPr>
-        <w:jc w:val="center"/>
-        <w:rPr>
-          <w:i/>
-        </w:rPr>
-      </w:pPr>
-      <w:proofErr w:type="gramStart"/>
-      <w:r>
-        <w:rPr>
-          <w:i/>
-        </w:rPr>
-        <w:t>in</w:t>
-      </w:r>
-      <w:proofErr w:type="gramEnd"/>
-    </w:p>
-    <w:p>
-      <w:pPr>
-        <w:jc w:val="center"/>
-        <w:rPr>
-          <w:b/>
-        </w:rPr>
-      </w:pPr>
-      <w:r>
-        <w:rPr>
-          <w:b/>
-        </w:rPr>
-        <w:t>ELECTRICAL ENGINEERING</w:t>
-      </w:r>
-    </w:p>
-    <w:p>
-      <w:pPr>
-        <w:jc w:val="center"/>
-        <w:rPr>
-          <w:b/>
-        </w:rPr>
-      </w:pPr>
-    </w:p>
-    <w:p>
-      <w:pPr>
-        <w:jc w:val="center"/>
-        <w:rPr>
-          <w:b/>
-        </w:rPr>
-      </w:pPr>
-      <w:r>
-        <w:rPr>
-          <w:b/>
-        </w:rPr>
-        <w:t>Submitted By:</w:t>
-      </w:r>
-    </w:p>
-    <w:p>
-      <w:pPr>
-        <w:jc w:val="center"/>
-        <w:rPr>
-          <w:b/>
-        </w:rPr>
-      </w:pPr>
-      <w:r>
-        <w:rPr>
-          <w:b/>
-        </w:rPr>
-        <w:t>RAHUL JANGID</w:t>
-      </w:r>
-    </w:p>
-    <w:p>
-      <w:pPr>
-        <w:jc w:val="center"/>
-        <w:rPr>
-          <w:b/>
-        </w:rPr>
-      </w:pPr>
-      <w:r>
-        <w:rPr>
-          <w:b/>
-        </w:rPr>
-        <w:t>MOHIT TIBREWAL</w:t>
-      </w:r>
-    </w:p>
-    <w:p>
-      <w:pPr>
-        <w:jc w:val="center"/>
-        <w:rPr>
-          <w:b/>
-        </w:rPr>
-      </w:pPr>
-      <w:r>
-        <w:rPr>
-          <w:b/>
-        </w:rPr>
-        <w:t>NIMIT JAIN</w:t>
-      </w:r>
-    </w:p>
-    <w:p>
-      <w:pPr>
-        <w:jc w:val="center"/>
-        <w:rPr>
-          <w:b/>
-        </w:rPr>
-      </w:pPr>
-    </w:p>
-    <w:p>
-      <w:pPr>
-        <w:jc w:val="center"/>
-        <w:rPr>
-          <w:b/>
-        </w:rPr>
-      </w:pPr>
-      <w:r>
-        <w:rPr>
-          <w:b/>
-        </w:rPr>
-        <w:t>Guided By:</w:t>
-      </w:r>
-    </w:p>
-    <w:p>
-      <w:pPr>
-        <w:jc w:val="center"/>
-        <w:rPr>
-          <w:b/>
-        </w:rPr>
-      </w:pPr>
-      <w:r>
-        <w:rPr>
-          <w:b/>
-        </w:rPr>
-        <w:t>DR. PRAMOD AGARWAL</w:t>
-      </w:r>
-    </w:p>
-    <w:p>
-      <w:pPr>
-        <w:jc w:val="center"/>
-        <w:rPr>
-          <w:b/>
-        </w:rPr>
-      </w:pPr>
       <w:r>
         <w:rPr>
           <w:b/>
@@ -286,9 +360,9 @@
         </w:rPr>
         <w:drawing>
           <wp:inline distT="0" distB="0" distL="0" distR="0">
-            <wp:extent cx="1728470" cy="1619250"/>
+            <wp:extent cx="2286000" cy="2103120"/>
             <wp:effectExtent l="0" t="0" r="0" b="0"/>
-            <wp:docPr id="4" name="Picture 1"/>
+            <wp:docPr id="1" name="Picture 1" descr="C:\Users\Mohit Agarwal\Desktop\BTP\iitr logo.png"/>
             <wp:cNvGraphicFramePr>
               <a:graphicFrameLocks xmlns:a="http://schemas.openxmlformats.org/drawingml/2006/main" noChangeAspect="1"/>
             </wp:cNvGraphicFramePr>
@@ -296,33 +370,39 @@
               <a:graphicData uri="http://schemas.openxmlformats.org/drawingml/2006/picture">
                 <pic:pic xmlns:pic="http://schemas.openxmlformats.org/drawingml/2006/picture">
                   <pic:nvPicPr>
-                    <pic:cNvPr id="0" name="Picture 1"/>
+                    <pic:cNvPr id="0" name="Picture 1" descr="C:\Users\Mohit Agarwal\Desktop\BTP\iitr logo.png"/>
                     <pic:cNvPicPr>
                       <a:picLocks noChangeAspect="1" noChangeArrowheads="1"/>
                     </pic:cNvPicPr>
                   </pic:nvPicPr>
-                  <pic:blipFill>
-                    <a:blip r:embed="rId4"/>
-                    <a:srcRect/>
-                    <a:stretch>
-                      <a:fillRect/>
-                    </a:stretch>
+                  <pic:blipFill rotWithShape="1">
+                    <a:blip r:embed="rId4">
+                      <a:extLst>
+                        <a:ext uri="{28A0092B-C50C-407E-A947-70E740481C1C}">
+                          <a14:useLocalDpi xmlns:a14="http://schemas.microsoft.com/office/drawing/2010/main" val="0"/>
+                        </a:ext>
+                      </a:extLst>
+                    </a:blip>
+                    <a:srcRect l="5107" t="1923" r="8560" b="9615"/>
+                    <a:stretch/>
                   </pic:blipFill>
                   <pic:spPr bwMode="auto">
                     <a:xfrm>
                       <a:off x="0" y="0"/>
-                      <a:ext cx="1736725" cy="1626983"/>
+                      <a:ext cx="2286000" cy="2103120"/>
                     </a:xfrm>
                     <a:prstGeom prst="rect">
                       <a:avLst/>
                     </a:prstGeom>
                     <a:noFill/>
-                    <a:ln w="9525">
+                    <a:ln>
                       <a:noFill/>
-                      <a:miter lim="800000"/>
-                      <a:headEnd/>
-                      <a:tailEnd/>
                     </a:ln>
+                    <a:extLst>
+                      <a:ext uri="{53640926-AAD7-44D8-BBD7-CCE9431645EC}">
+                        <a14:shadowObscured xmlns:a14="http://schemas.microsoft.com/office/drawing/2010/main"/>
+                      </a:ext>
+                    </a:extLst>
                   </pic:spPr>
                 </pic:pic>
               </a:graphicData>
@@ -330,62 +410,88 @@
           </wp:inline>
         </w:drawing>
       </w:r>
-    </w:p>
-    <w:p>
-      <w:pPr>
-        <w:jc w:val="center"/>
-        <w:rPr>
-          <w:b/>
-        </w:rPr>
-      </w:pPr>
-      <w:r>
-        <w:rPr>
-          <w:b/>
+      <w:bookmarkEnd w:id="0"/>
+    </w:p>
+    <w:p>
+      <w:pPr>
+        <w:spacing w:line="240" w:lineRule="auto"/>
+        <w:jc w:val="center"/>
+        <w:rPr>
+          <w:rFonts w:ascii="Times New Roman" w:hAnsi="Times New Roman" w:cs="Times New Roman"/>
+          <w:b/>
+          <w:sz w:val="24"/>
+        </w:rPr>
+      </w:pPr>
+      <w:r>
+        <w:rPr>
+          <w:rFonts w:ascii="Times New Roman" w:hAnsi="Times New Roman" w:cs="Times New Roman"/>
+          <w:b/>
+          <w:sz w:val="24"/>
         </w:rPr>
         <w:t>DEPARTMENT OF ELECTRICAL ENGINEERING</w:t>
       </w:r>
     </w:p>
     <w:p>
       <w:pPr>
-        <w:jc w:val="center"/>
-        <w:rPr>
-          <w:b/>
-        </w:rPr>
-      </w:pPr>
-      <w:r>
-        <w:rPr>
-          <w:b/>
+        <w:spacing w:line="240" w:lineRule="auto"/>
+        <w:jc w:val="center"/>
+        <w:rPr>
+          <w:rFonts w:ascii="Times New Roman" w:hAnsi="Times New Roman" w:cs="Times New Roman"/>
+          <w:b/>
+          <w:sz w:val="24"/>
+        </w:rPr>
+      </w:pPr>
+      <w:r>
+        <w:rPr>
+          <w:rFonts w:ascii="Times New Roman" w:hAnsi="Times New Roman" w:cs="Times New Roman"/>
+          <w:b/>
+          <w:sz w:val="24"/>
         </w:rPr>
         <w:t>INDIAN INSTITUTE OF TECHNOLOGY ROORKEE</w:t>
       </w:r>
     </w:p>
     <w:p>
       <w:pPr>
-        <w:jc w:val="center"/>
-        <w:rPr>
-          <w:b/>
-        </w:rPr>
-      </w:pPr>
-      <w:r>
-        <w:rPr>
-          <w:b/>
-        </w:rPr>
+        <w:spacing w:line="240" w:lineRule="auto"/>
+        <w:jc w:val="center"/>
+        <w:rPr>
+          <w:rFonts w:ascii="Times New Roman" w:hAnsi="Times New Roman" w:cs="Times New Roman"/>
+          <w:b/>
+          <w:sz w:val="24"/>
+        </w:rPr>
+      </w:pPr>
+      <w:r>
+        <w:rPr>
+          <w:rFonts w:ascii="Times New Roman" w:hAnsi="Times New Roman" w:cs="Times New Roman"/>
+          <w:b/>
+          <w:sz w:val="24"/>
+        </w:rPr>
+        <w:lastRenderedPageBreak/>
         <w:t>ROORKEE – 247 667 (INDIA)</w:t>
       </w:r>
       <w:r>
         <w:rPr>
-          <w:b/>
+          <w:rFonts w:ascii="Times New Roman" w:hAnsi="Times New Roman" w:cs="Times New Roman"/>
+          <w:b/>
+          <w:sz w:val="24"/>
         </w:rPr>
         <w:t xml:space="preserve"> </w:t>
       </w:r>
     </w:p>
     <w:p>
       <w:pPr>
-        <w:jc w:val="center"/>
-      </w:pPr>
-      <w:r>
-        <w:rPr>
-          <w:b/>
+        <w:spacing w:line="240" w:lineRule="auto"/>
+        <w:jc w:val="center"/>
+        <w:rPr>
+          <w:rFonts w:ascii="Times New Roman" w:hAnsi="Times New Roman" w:cs="Times New Roman"/>
+          <w:sz w:val="24"/>
+        </w:rPr>
+      </w:pPr>
+      <w:r>
+        <w:rPr>
+          <w:rFonts w:ascii="Times New Roman" w:hAnsi="Times New Roman" w:cs="Times New Roman"/>
+          <w:b/>
+          <w:sz w:val="24"/>
         </w:rPr>
         <w:t>MAY, 2014</w:t>
       </w:r>

</xml_diff>